<commit_message>
Fitness supplements page Story
This resolves #3
</commit_message>
<xml_diff>
--- a/SRS and User stories with acceptance criteria/Fitness Clothing page.docx
+++ b/SRS and User stories with acceptance criteria/Fitness Clothing page.docx
@@ -54,8 +54,6 @@
       <w:r>
         <w:t>Price</w:t>
       </w:r>
-      <w:bookmarkStart w:id="0" w:name="_GoBack"/>
-      <w:bookmarkEnd w:id="0"/>
     </w:p>
     <w:p>
       <w:pPr>
@@ -79,37 +77,16 @@
       </w:pPr>
       <w:r>
         <w:t>Product information</w:t>
-      </w:r>
-    </w:p>
-    <w:p>
-      <w:pPr>
-        <w:pStyle w:val="ListParagraph"/>
-        <w:numPr>
-          <w:ilvl w:val="0"/>
-          <w:numId w:val="1"/>
-        </w:numPr>
-      </w:pPr>
-      <w:r>
-        <w:t>Expected result text</w:t>
-      </w:r>
-    </w:p>
-    <w:p>
-      <w:pPr>
-        <w:pStyle w:val="ListParagraph"/>
-        <w:numPr>
-          <w:ilvl w:val="0"/>
-          <w:numId w:val="1"/>
-        </w:numPr>
-      </w:pPr>
-      <w:r>
-        <w:t>Picture of the expected result</w:t>
       </w:r>
     </w:p>
     <w:p>
       <w:r>
         <w:t>When hover over any image the opacity must change</w:t>
       </w:r>
+      <w:bookmarkStart w:id="0" w:name="_GoBack"/>
+      <w:bookmarkEnd w:id="0"/>
     </w:p>
+    <w:p/>
     <w:sectPr>
       <w:pgSz w:w="12240" w:h="15840"/>
       <w:pgMar w:top="1440" w:right="1440" w:bottom="1440" w:left="1440" w:header="720" w:footer="720" w:gutter="0"/>
@@ -134,11 +111,8 @@
       <w:pPr>
         <w:ind w:left="1080" w:hanging="360"/>
       </w:pPr>
-      <w:rPr>
-        <w:rFonts w:hint="default"/>
-      </w:rPr>
     </w:lvl>
-    <w:lvl w:ilvl="1" w:tplc="04090019" w:tentative="1">
+    <w:lvl w:ilvl="1" w:tplc="04090019">
       <w:start w:val="1"/>
       <w:numFmt w:val="lowerLetter"/>
       <w:lvlText w:val="%2."/>
@@ -147,7 +121,7 @@
         <w:ind w:left="1800" w:hanging="360"/>
       </w:pPr>
     </w:lvl>
-    <w:lvl w:ilvl="2" w:tplc="0409001B" w:tentative="1">
+    <w:lvl w:ilvl="2" w:tplc="0409001B">
       <w:start w:val="1"/>
       <w:numFmt w:val="lowerRoman"/>
       <w:lvlText w:val="%3."/>
@@ -156,7 +130,7 @@
         <w:ind w:left="2520" w:hanging="180"/>
       </w:pPr>
     </w:lvl>
-    <w:lvl w:ilvl="3" w:tplc="0409000F" w:tentative="1">
+    <w:lvl w:ilvl="3" w:tplc="0409000F">
       <w:start w:val="1"/>
       <w:numFmt w:val="decimal"/>
       <w:lvlText w:val="%4."/>
@@ -165,7 +139,7 @@
         <w:ind w:left="3240" w:hanging="360"/>
       </w:pPr>
     </w:lvl>
-    <w:lvl w:ilvl="4" w:tplc="04090019" w:tentative="1">
+    <w:lvl w:ilvl="4" w:tplc="04090019">
       <w:start w:val="1"/>
       <w:numFmt w:val="lowerLetter"/>
       <w:lvlText w:val="%5."/>
@@ -174,7 +148,7 @@
         <w:ind w:left="3960" w:hanging="360"/>
       </w:pPr>
     </w:lvl>
-    <w:lvl w:ilvl="5" w:tplc="0409001B" w:tentative="1">
+    <w:lvl w:ilvl="5" w:tplc="0409001B">
       <w:start w:val="1"/>
       <w:numFmt w:val="lowerRoman"/>
       <w:lvlText w:val="%6."/>
@@ -183,7 +157,7 @@
         <w:ind w:left="4680" w:hanging="180"/>
       </w:pPr>
     </w:lvl>
-    <w:lvl w:ilvl="6" w:tplc="0409000F" w:tentative="1">
+    <w:lvl w:ilvl="6" w:tplc="0409000F">
       <w:start w:val="1"/>
       <w:numFmt w:val="decimal"/>
       <w:lvlText w:val="%7."/>
@@ -192,7 +166,7 @@
         <w:ind w:left="5400" w:hanging="360"/>
       </w:pPr>
     </w:lvl>
-    <w:lvl w:ilvl="7" w:tplc="04090019" w:tentative="1">
+    <w:lvl w:ilvl="7" w:tplc="04090019">
       <w:start w:val="1"/>
       <w:numFmt w:val="lowerLetter"/>
       <w:lvlText w:val="%8."/>
@@ -201,7 +175,7 @@
         <w:ind w:left="6120" w:hanging="360"/>
       </w:pPr>
     </w:lvl>
-    <w:lvl w:ilvl="8" w:tplc="0409001B" w:tentative="1">
+    <w:lvl w:ilvl="8" w:tplc="0409001B">
       <w:start w:val="1"/>
       <w:numFmt w:val="lowerRoman"/>
       <w:lvlText w:val="%9."/>
@@ -213,6 +187,33 @@
   </w:abstractNum>
   <w:num w:numId="1">
     <w:abstractNumId w:val="0"/>
+    <w:lvlOverride w:ilvl="0">
+      <w:startOverride w:val="1"/>
+    </w:lvlOverride>
+    <w:lvlOverride w:ilvl="1">
+      <w:startOverride w:val="1"/>
+    </w:lvlOverride>
+    <w:lvlOverride w:ilvl="2">
+      <w:startOverride w:val="1"/>
+    </w:lvlOverride>
+    <w:lvlOverride w:ilvl="3">
+      <w:startOverride w:val="1"/>
+    </w:lvlOverride>
+    <w:lvlOverride w:ilvl="4">
+      <w:startOverride w:val="1"/>
+    </w:lvlOverride>
+    <w:lvlOverride w:ilvl="5">
+      <w:startOverride w:val="1"/>
+    </w:lvlOverride>
+    <w:lvlOverride w:ilvl="6">
+      <w:startOverride w:val="1"/>
+    </w:lvlOverride>
+    <w:lvlOverride w:ilvl="7">
+      <w:startOverride w:val="1"/>
+    </w:lvlOverride>
+    <w:lvlOverride w:ilvl="8">
+      <w:startOverride w:val="1"/>
+    </w:lvlOverride>
   </w:num>
 </w:numbering>
 </file>
@@ -610,6 +611,10 @@
   <w:style w:type="paragraph" w:default="1" w:styleId="Normal">
     <w:name w:val="Normal"/>
     <w:qFormat/>
+    <w:rsid w:val="00202769"/>
+    <w:pPr>
+      <w:spacing w:line="256" w:lineRule="auto"/>
+    </w:pPr>
   </w:style>
   <w:style w:type="character" w:default="1" w:styleId="DefaultParagraphFont">
     <w:name w:val="Default Paragraph Font"/>
@@ -643,7 +648,7 @@
     <w:basedOn w:val="Normal"/>
     <w:uiPriority w:val="34"/>
     <w:qFormat/>
-    <w:rsid w:val="00317DC4"/>
+    <w:rsid w:val="00202769"/>
     <w:pPr>
       <w:ind w:left="720"/>
       <w:contextualSpacing/>

</xml_diff>